<commit_message>
3 lab + 10 lab fix
</commit_message>
<xml_diff>
--- a/reports/Белев/10/rep/10 лаба.docx
+++ b/reports/Белев/10/rep/10 лаба.docx
@@ -352,15 +352,27 @@
         </w:rPr>
         <w:t xml:space="preserve">Проверил: </w:t>
       </w:r>
-      <w:r>
-        <w:rPr>
-          <w:rFonts w:cs="Times New Roman"/>
-          <w:bCs/>
-          <w:sz w:val="28"/>
-          <w:szCs w:val="28"/>
-          <w:lang w:val="ru-RU"/>
-        </w:rPr>
-        <w:t>Дряпко А.В.</w:t>
+      <w:proofErr w:type="spellStart"/>
+      <w:r>
+        <w:rPr>
+          <w:rFonts w:cs="Times New Roman"/>
+          <w:bCs/>
+          <w:sz w:val="28"/>
+          <w:szCs w:val="28"/>
+          <w:lang w:val="ru-RU"/>
+        </w:rPr>
+        <w:t>Дряпко</w:t>
+      </w:r>
+      <w:proofErr w:type="spellEnd"/>
+      <w:r>
+        <w:rPr>
+          <w:rFonts w:cs="Times New Roman"/>
+          <w:bCs/>
+          <w:sz w:val="28"/>
+          <w:szCs w:val="28"/>
+          <w:lang w:val="ru-RU"/>
+        </w:rPr>
+        <w:t xml:space="preserve"> А.В.</w:t>
       </w:r>
     </w:p>
     <w:p>
@@ -515,7 +527,43 @@
           <w:sz w:val="28"/>
           <w:szCs w:val="28"/>
         </w:rPr>
-        <w:t xml:space="preserve">работы необходимо для заданной предметной области средствами MySQL: </w:t>
+        <w:t xml:space="preserve">работы необходимо для </w:t>
+      </w:r>
+      <w:proofErr w:type="spellStart"/>
+      <w:r>
+        <w:rPr>
+          <w:rFonts w:ascii="TimesNewRomanPSMT" w:hAnsi="TimesNewRomanPSMT"/>
+          <w:sz w:val="28"/>
+          <w:szCs w:val="28"/>
+        </w:rPr>
+        <w:t>заданнои</w:t>
+      </w:r>
+      <w:proofErr w:type="spellEnd"/>
+      <w:r>
+        <w:rPr>
+          <w:rFonts w:ascii="TimesNewRomanPSMT" w:hAnsi="TimesNewRomanPSMT"/>
+          <w:sz w:val="28"/>
+          <w:szCs w:val="28"/>
+        </w:rPr>
+        <w:t xml:space="preserve">̆ </w:t>
+      </w:r>
+      <w:proofErr w:type="spellStart"/>
+      <w:r>
+        <w:rPr>
+          <w:rFonts w:ascii="TimesNewRomanPSMT" w:hAnsi="TimesNewRomanPSMT"/>
+          <w:sz w:val="28"/>
+          <w:szCs w:val="28"/>
+        </w:rPr>
+        <w:t>предметнои</w:t>
+      </w:r>
+      <w:proofErr w:type="spellEnd"/>
+      <w:r>
+        <w:rPr>
+          <w:rFonts w:ascii="TimesNewRomanPSMT" w:hAnsi="TimesNewRomanPSMT"/>
+          <w:sz w:val="28"/>
+          <w:szCs w:val="28"/>
+        </w:rPr>
+        <w:t xml:space="preserve">̆ области средствами MySQL: </w:t>
       </w:r>
     </w:p>
     <w:p>
@@ -538,7 +586,25 @@
           <w:sz w:val="28"/>
           <w:szCs w:val="28"/>
         </w:rPr>
-        <w:t xml:space="preserve">Изучить теоретический материал </w:t>
+        <w:t xml:space="preserve">Изучить </w:t>
+      </w:r>
+      <w:proofErr w:type="spellStart"/>
+      <w:r>
+        <w:rPr>
+          <w:rFonts w:ascii="TimesNewRomanPSMT" w:hAnsi="TimesNewRomanPSMT"/>
+          <w:sz w:val="28"/>
+          <w:szCs w:val="28"/>
+        </w:rPr>
+        <w:t>теоретическии</w:t>
+      </w:r>
+      <w:proofErr w:type="spellEnd"/>
+      <w:r>
+        <w:rPr>
+          <w:rFonts w:ascii="TimesNewRomanPSMT" w:hAnsi="TimesNewRomanPSMT"/>
+          <w:sz w:val="28"/>
+          <w:szCs w:val="28"/>
+        </w:rPr>
+        <w:t xml:space="preserve">̆ материал </w:t>
       </w:r>
     </w:p>
     <w:p>
@@ -610,7 +676,61 @@
           <w:sz w:val="28"/>
           <w:szCs w:val="28"/>
         </w:rPr>
-        <w:t xml:space="preserve">Для заданной предметной области построить многотабличный запрос </w:t>
+        <w:t xml:space="preserve">Для </w:t>
+      </w:r>
+      <w:proofErr w:type="spellStart"/>
+      <w:r>
+        <w:rPr>
+          <w:rFonts w:ascii="TimesNewRomanPSMT" w:hAnsi="TimesNewRomanPSMT"/>
+          <w:sz w:val="28"/>
+          <w:szCs w:val="28"/>
+        </w:rPr>
+        <w:t>заданнои</w:t>
+      </w:r>
+      <w:proofErr w:type="spellEnd"/>
+      <w:r>
+        <w:rPr>
+          <w:rFonts w:ascii="TimesNewRomanPSMT" w:hAnsi="TimesNewRomanPSMT"/>
+          <w:sz w:val="28"/>
+          <w:szCs w:val="28"/>
+        </w:rPr>
+        <w:t xml:space="preserve">̆ </w:t>
+      </w:r>
+      <w:proofErr w:type="spellStart"/>
+      <w:r>
+        <w:rPr>
+          <w:rFonts w:ascii="TimesNewRomanPSMT" w:hAnsi="TimesNewRomanPSMT"/>
+          <w:sz w:val="28"/>
+          <w:szCs w:val="28"/>
+        </w:rPr>
+        <w:t>предметнои</w:t>
+      </w:r>
+      <w:proofErr w:type="spellEnd"/>
+      <w:r>
+        <w:rPr>
+          <w:rFonts w:ascii="TimesNewRomanPSMT" w:hAnsi="TimesNewRomanPSMT"/>
+          <w:sz w:val="28"/>
+          <w:szCs w:val="28"/>
+        </w:rPr>
+        <w:t xml:space="preserve">̆ области построить </w:t>
+      </w:r>
+      <w:proofErr w:type="spellStart"/>
+      <w:r>
+        <w:rPr>
+          <w:rFonts w:ascii="TimesNewRomanPSMT" w:hAnsi="TimesNewRomanPSMT"/>
+          <w:sz w:val="28"/>
+          <w:szCs w:val="28"/>
+        </w:rPr>
+        <w:t>многотабличныи</w:t>
+      </w:r>
+      <w:proofErr w:type="spellEnd"/>
+      <w:r>
+        <w:rPr>
+          <w:rFonts w:ascii="TimesNewRomanPSMT" w:hAnsi="TimesNewRomanPSMT"/>
+          <w:sz w:val="28"/>
+          <w:szCs w:val="28"/>
+        </w:rPr>
+        <w:t xml:space="preserve">̆ запрос </w:t>
       </w:r>
       <w:r>
         <w:rPr>
@@ -641,15 +761,79 @@
           <w:sz w:val="28"/>
           <w:szCs w:val="28"/>
         </w:rPr>
-        <w:t xml:space="preserve">Для заданной предметной области построить запрос на выборку, </w:t>
-      </w:r>
+        <w:t xml:space="preserve">Для </w:t>
+      </w:r>
+      <w:proofErr w:type="spellStart"/>
       <w:r>
         <w:rPr>
           <w:rFonts w:ascii="TimesNewRomanPSMT" w:hAnsi="TimesNewRomanPSMT"/>
           <w:sz w:val="28"/>
           <w:szCs w:val="28"/>
         </w:rPr>
-        <w:t xml:space="preserve">содержащий вложенный запрос </w:t>
+        <w:t>заданнои</w:t>
+      </w:r>
+      <w:proofErr w:type="spellEnd"/>
+      <w:r>
+        <w:rPr>
+          <w:rFonts w:ascii="TimesNewRomanPSMT" w:hAnsi="TimesNewRomanPSMT"/>
+          <w:sz w:val="28"/>
+          <w:szCs w:val="28"/>
+        </w:rPr>
+        <w:t xml:space="preserve">̆ </w:t>
+      </w:r>
+      <w:proofErr w:type="spellStart"/>
+      <w:r>
+        <w:rPr>
+          <w:rFonts w:ascii="TimesNewRomanPSMT" w:hAnsi="TimesNewRomanPSMT"/>
+          <w:sz w:val="28"/>
+          <w:szCs w:val="28"/>
+        </w:rPr>
+        <w:t>предметнои</w:t>
+      </w:r>
+      <w:proofErr w:type="spellEnd"/>
+      <w:r>
+        <w:rPr>
+          <w:rFonts w:ascii="TimesNewRomanPSMT" w:hAnsi="TimesNewRomanPSMT"/>
+          <w:sz w:val="28"/>
+          <w:szCs w:val="28"/>
+        </w:rPr>
+        <w:t xml:space="preserve">̆ области построить запрос на выборку, </w:t>
+      </w:r>
+      <w:proofErr w:type="spellStart"/>
+      <w:r>
+        <w:rPr>
+          <w:rFonts w:ascii="TimesNewRomanPSMT" w:hAnsi="TimesNewRomanPSMT"/>
+          <w:sz w:val="28"/>
+          <w:szCs w:val="28"/>
+        </w:rPr>
+        <w:t>содержащии</w:t>
+      </w:r>
+      <w:proofErr w:type="spellEnd"/>
+      <w:r>
+        <w:rPr>
+          <w:rFonts w:ascii="TimesNewRomanPSMT" w:hAnsi="TimesNewRomanPSMT"/>
+          <w:sz w:val="28"/>
+          <w:szCs w:val="28"/>
+        </w:rPr>
+        <w:t xml:space="preserve">̆ </w:t>
+      </w:r>
+      <w:proofErr w:type="spellStart"/>
+      <w:r>
+        <w:rPr>
+          <w:rFonts w:ascii="TimesNewRomanPSMT" w:hAnsi="TimesNewRomanPSMT"/>
+          <w:sz w:val="28"/>
+          <w:szCs w:val="28"/>
+        </w:rPr>
+        <w:t>вложенныи</w:t>
+      </w:r>
+      <w:proofErr w:type="spellEnd"/>
+      <w:r>
+        <w:rPr>
+          <w:rFonts w:ascii="TimesNewRomanPSMT" w:hAnsi="TimesNewRomanPSMT"/>
+          <w:sz w:val="28"/>
+          <w:szCs w:val="28"/>
+        </w:rPr>
+        <w:t xml:space="preserve">̆ запрос </w:t>
       </w:r>
     </w:p>
     <w:p>
@@ -1150,6 +1334,7 @@
         </w:rPr>
         <w:t xml:space="preserve">select </w:t>
       </w:r>
+      <w:proofErr w:type="spellStart"/>
       <w:r>
         <w:rPr>
           <w:rFonts w:ascii="Menlo" w:hAnsi="Menlo" w:cs="Menlo"/>
@@ -1164,8 +1349,18 @@
           <w:color w:val="000000"/>
           <w:sz w:val="22"/>
         </w:rPr>
-        <w:t xml:space="preserve">id, </w:t>
-      </w:r>
+        <w:t>id</w:t>
+      </w:r>
+      <w:proofErr w:type="spellEnd"/>
+      <w:r>
+        <w:rPr>
+          <w:rFonts w:ascii="Menlo" w:hAnsi="Menlo" w:cs="Menlo"/>
+          <w:color w:val="000000"/>
+          <w:sz w:val="22"/>
+        </w:rPr>
+        <w:t xml:space="preserve">, </w:t>
+      </w:r>
+      <w:proofErr w:type="spellStart"/>
       <w:r>
         <w:rPr>
           <w:rFonts w:ascii="Calibri" w:hAnsi="Calibri" w:cs="Calibri"/>
@@ -1174,6 +1369,7 @@
         </w:rPr>
         <w:t>moviename</w:t>
       </w:r>
+      <w:proofErr w:type="spellEnd"/>
       <w:r>
         <w:rPr>
           <w:rFonts w:ascii="Menlo" w:hAnsi="Menlo" w:cs="Menlo"/>
@@ -1198,6 +1394,7 @@
         </w:rPr>
         <w:t xml:space="preserve"> order by </w:t>
       </w:r>
+      <w:proofErr w:type="spellStart"/>
       <w:r>
         <w:rPr>
           <w:rFonts w:ascii="Menlo" w:hAnsi="Menlo" w:cs="Menlo"/>
@@ -1206,6 +1403,7 @@
         </w:rPr>
         <w:t>moviename</w:t>
       </w:r>
+      <w:proofErr w:type="spellEnd"/>
       <w:r>
         <w:rPr>
           <w:rFonts w:ascii="Menlo" w:hAnsi="Menlo" w:cs="Menlo"/>
@@ -1344,6 +1542,7 @@
         </w:rPr>
         <w:t xml:space="preserve">select </w:t>
       </w:r>
+      <w:proofErr w:type="spellStart"/>
       <w:r>
         <w:rPr>
           <w:rFonts w:ascii="Calibri" w:hAnsi="Calibri" w:cs="Calibri"/>
@@ -1352,6 +1551,7 @@
         </w:rPr>
         <w:t>moviename</w:t>
       </w:r>
+      <w:proofErr w:type="spellEnd"/>
       <w:r>
         <w:rPr>
           <w:rFonts w:ascii="Calibri" w:hAnsi="Calibri" w:cs="Calibri"/>
@@ -1368,6 +1568,7 @@
         </w:rPr>
         <w:t xml:space="preserve"> </w:t>
       </w:r>
+      <w:proofErr w:type="spellStart"/>
       <w:r>
         <w:rPr>
           <w:rFonts w:ascii="Calibri" w:hAnsi="Calibri" w:cs="Calibri"/>
@@ -1376,6 +1577,7 @@
         </w:rPr>
         <w:t>release_date</w:t>
       </w:r>
+      <w:proofErr w:type="spellEnd"/>
       <w:r>
         <w:rPr>
           <w:rFonts w:ascii="Menlo" w:hAnsi="Menlo" w:cs="Menlo"/>
@@ -1400,6 +1602,7 @@
         </w:rPr>
         <w:t xml:space="preserve"> order by </w:t>
       </w:r>
+      <w:proofErr w:type="spellStart"/>
       <w:r>
         <w:rPr>
           <w:rFonts w:ascii="Calibri" w:hAnsi="Calibri" w:cs="Calibri"/>
@@ -1408,6 +1611,7 @@
         </w:rPr>
         <w:t>release_date</w:t>
       </w:r>
+      <w:proofErr w:type="spellEnd"/>
       <w:r>
         <w:rPr>
           <w:rFonts w:ascii="Menlo" w:hAnsi="Menlo" w:cs="Menlo"/>
@@ -1586,6 +1790,7 @@
         </w:rPr>
         <w:t xml:space="preserve"> where </w:t>
       </w:r>
+      <w:proofErr w:type="spellStart"/>
       <w:r>
         <w:rPr>
           <w:rFonts w:ascii="Menlo" w:hAnsi="Menlo" w:cs="Menlo"/>
@@ -1594,6 +1799,7 @@
         </w:rPr>
         <w:t>movieid</w:t>
       </w:r>
+      <w:proofErr w:type="spellEnd"/>
       <w:r>
         <w:rPr>
           <w:rFonts w:ascii="Menlo" w:hAnsi="Menlo" w:cs="Menlo"/>
@@ -1761,7 +1967,61 @@
           <w:color w:val="000000"/>
           <w:sz w:val="22"/>
         </w:rPr>
-        <w:t>SELECT movieid AS ID, moviename AS Movie, release_date AS Year FROM movies;</w:t>
+        <w:t xml:space="preserve">SELECT </w:t>
+      </w:r>
+      <w:proofErr w:type="spellStart"/>
+      <w:r>
+        <w:rPr>
+          <w:rFonts w:ascii="Menlo" w:hAnsi="Menlo" w:cs="Menlo"/>
+          <w:color w:val="000000"/>
+          <w:sz w:val="22"/>
+        </w:rPr>
+        <w:t>movieid</w:t>
+      </w:r>
+      <w:proofErr w:type="spellEnd"/>
+      <w:r>
+        <w:rPr>
+          <w:rFonts w:ascii="Menlo" w:hAnsi="Menlo" w:cs="Menlo"/>
+          <w:color w:val="000000"/>
+          <w:sz w:val="22"/>
+        </w:rPr>
+        <w:t xml:space="preserve"> AS ID, </w:t>
+      </w:r>
+      <w:proofErr w:type="spellStart"/>
+      <w:r>
+        <w:rPr>
+          <w:rFonts w:ascii="Menlo" w:hAnsi="Menlo" w:cs="Menlo"/>
+          <w:color w:val="000000"/>
+          <w:sz w:val="22"/>
+        </w:rPr>
+        <w:t>moviename</w:t>
+      </w:r>
+      <w:proofErr w:type="spellEnd"/>
+      <w:r>
+        <w:rPr>
+          <w:rFonts w:ascii="Menlo" w:hAnsi="Menlo" w:cs="Menlo"/>
+          <w:color w:val="000000"/>
+          <w:sz w:val="22"/>
+        </w:rPr>
+        <w:t xml:space="preserve"> AS Movie, </w:t>
+      </w:r>
+      <w:proofErr w:type="spellStart"/>
+      <w:r>
+        <w:rPr>
+          <w:rFonts w:ascii="Menlo" w:hAnsi="Menlo" w:cs="Menlo"/>
+          <w:color w:val="000000"/>
+          <w:sz w:val="22"/>
+        </w:rPr>
+        <w:t>release_date</w:t>
+      </w:r>
+      <w:proofErr w:type="spellEnd"/>
+      <w:r>
+        <w:rPr>
+          <w:rFonts w:ascii="Menlo" w:hAnsi="Menlo" w:cs="Menlo"/>
+          <w:color w:val="000000"/>
+          <w:sz w:val="22"/>
+        </w:rPr>
+        <w:t xml:space="preserve"> AS Year FROM movies;</w:t>
       </w:r>
       <w:bookmarkStart w:id="0" w:name="OLE_LINK5"/>
       <w:bookmarkStart w:id="1" w:name="OLE_LINK6"/>
@@ -1872,6 +2132,7 @@
         </w:rPr>
         <w:t xml:space="preserve">select </w:t>
       </w:r>
+      <w:proofErr w:type="spellStart"/>
       <w:proofErr w:type="gramStart"/>
       <w:r>
         <w:rPr>
@@ -1881,6 +2142,7 @@
         </w:rPr>
         <w:t>movies.moviename</w:t>
       </w:r>
+      <w:proofErr w:type="spellEnd"/>
       <w:proofErr w:type="gramEnd"/>
       <w:r>
         <w:rPr>
@@ -1888,7 +2150,61 @@
           <w:color w:val="000000"/>
           <w:sz w:val="22"/>
         </w:rPr>
-        <w:t>, ratings.rating from movies, ratings where movies.movieid=ratings.movieid;</w:t>
+        <w:t xml:space="preserve">, </w:t>
+      </w:r>
+      <w:proofErr w:type="spellStart"/>
+      <w:r>
+        <w:rPr>
+          <w:rFonts w:ascii="Calibri" w:hAnsi="Calibri" w:cs="Calibri"/>
+          <w:color w:val="000000"/>
+          <w:sz w:val="22"/>
+        </w:rPr>
+        <w:t>ratings.rating</w:t>
+      </w:r>
+      <w:proofErr w:type="spellEnd"/>
+      <w:r>
+        <w:rPr>
+          <w:rFonts w:ascii="Calibri" w:hAnsi="Calibri" w:cs="Calibri"/>
+          <w:color w:val="000000"/>
+          <w:sz w:val="22"/>
+        </w:rPr>
+        <w:t xml:space="preserve"> from movies, ratings where </w:t>
+      </w:r>
+      <w:proofErr w:type="spellStart"/>
+      <w:r>
+        <w:rPr>
+          <w:rFonts w:ascii="Calibri" w:hAnsi="Calibri" w:cs="Calibri"/>
+          <w:color w:val="000000"/>
+          <w:sz w:val="22"/>
+        </w:rPr>
+        <w:t>movies.movieid</w:t>
+      </w:r>
+      <w:proofErr w:type="spellEnd"/>
+      <w:r>
+        <w:rPr>
+          <w:rFonts w:ascii="Calibri" w:hAnsi="Calibri" w:cs="Calibri"/>
+          <w:color w:val="000000"/>
+          <w:sz w:val="22"/>
+        </w:rPr>
+        <w:t>=</w:t>
+      </w:r>
+      <w:proofErr w:type="spellStart"/>
+      <w:r>
+        <w:rPr>
+          <w:rFonts w:ascii="Calibri" w:hAnsi="Calibri" w:cs="Calibri"/>
+          <w:color w:val="000000"/>
+          <w:sz w:val="22"/>
+        </w:rPr>
+        <w:t>ratings.movieid</w:t>
+      </w:r>
+      <w:proofErr w:type="spellEnd"/>
+      <w:r>
+        <w:rPr>
+          <w:rFonts w:ascii="Calibri" w:hAnsi="Calibri" w:cs="Calibri"/>
+          <w:color w:val="000000"/>
+          <w:sz w:val="22"/>
+        </w:rPr>
+        <w:t>;</w:t>
       </w:r>
     </w:p>
     <w:bookmarkEnd w:id="2"/>
@@ -2010,6 +2326,7 @@
         </w:rPr>
         <w:t xml:space="preserve">select </w:t>
       </w:r>
+      <w:proofErr w:type="spellStart"/>
       <w:proofErr w:type="gramStart"/>
       <w:r>
         <w:rPr>
@@ -2020,6 +2337,7 @@
         </w:rPr>
         <w:t>movies.movieid</w:t>
       </w:r>
+      <w:proofErr w:type="spellEnd"/>
       <w:proofErr w:type="gramEnd"/>
       <w:r>
         <w:rPr>
@@ -2028,18 +2346,19 @@
           <w:sz w:val="24"/>
           <w:szCs w:val="24"/>
         </w:rPr>
-        <w:t>, movies.moviename from movies</w:t>
-      </w:r>
-    </w:p>
-    <w:p>
-      <w:pPr>
+        <w:t xml:space="preserve">, </w:t>
+      </w:r>
+      <w:proofErr w:type="spellStart"/>
+      <w:r>
         <w:rPr>
           <w:rFonts w:cs="Times New Roman"/>
           <w:color w:val="000000"/>
           <w:sz w:val="24"/>
           <w:szCs w:val="24"/>
         </w:rPr>
-      </w:pPr>
+        <w:t>movies.moviename</w:t>
+      </w:r>
+      <w:proofErr w:type="spellEnd"/>
       <w:r>
         <w:rPr>
           <w:rFonts w:cs="Times New Roman"/>
@@ -2047,8 +2366,28 @@
           <w:sz w:val="24"/>
           <w:szCs w:val="24"/>
         </w:rPr>
+        <w:t xml:space="preserve"> from movies</w:t>
+      </w:r>
+    </w:p>
+    <w:p>
+      <w:pPr>
+        <w:rPr>
+          <w:rFonts w:cs="Times New Roman"/>
+          <w:color w:val="000000"/>
+          <w:sz w:val="24"/>
+          <w:szCs w:val="24"/>
+        </w:rPr>
+      </w:pPr>
+      <w:r>
+        <w:rPr>
+          <w:rFonts w:cs="Times New Roman"/>
+          <w:color w:val="000000"/>
+          <w:sz w:val="24"/>
+          <w:szCs w:val="24"/>
+        </w:rPr>
         <w:t xml:space="preserve">join ratings on </w:t>
       </w:r>
+      <w:proofErr w:type="spellStart"/>
       <w:proofErr w:type="gramStart"/>
       <w:r>
         <w:rPr>
@@ -2059,6 +2398,7 @@
         </w:rPr>
         <w:t>movies.movieid</w:t>
       </w:r>
+      <w:proofErr w:type="spellEnd"/>
       <w:proofErr w:type="gramEnd"/>
       <w:r>
         <w:rPr>
@@ -2067,27 +2407,39 @@
           <w:sz w:val="24"/>
           <w:szCs w:val="24"/>
         </w:rPr>
-        <w:t xml:space="preserve"> = ratings.movieid</w:t>
-      </w:r>
-    </w:p>
-    <w:p>
-      <w:pPr>
+        <w:t xml:space="preserve"> = </w:t>
+      </w:r>
+      <w:proofErr w:type="spellStart"/>
+      <w:r>
         <w:rPr>
           <w:rFonts w:cs="Times New Roman"/>
           <w:color w:val="000000"/>
           <w:sz w:val="24"/>
           <w:szCs w:val="24"/>
         </w:rPr>
-      </w:pPr>
-      <w:r>
+        <w:t>ratings.movieid</w:t>
+      </w:r>
+      <w:proofErr w:type="spellEnd"/>
+    </w:p>
+    <w:p>
+      <w:pPr>
         <w:rPr>
           <w:rFonts w:cs="Times New Roman"/>
           <w:color w:val="000000"/>
           <w:sz w:val="24"/>
           <w:szCs w:val="24"/>
         </w:rPr>
+      </w:pPr>
+      <w:r>
+        <w:rPr>
+          <w:rFonts w:cs="Times New Roman"/>
+          <w:color w:val="000000"/>
+          <w:sz w:val="24"/>
+          <w:szCs w:val="24"/>
+        </w:rPr>
         <w:t xml:space="preserve">where </w:t>
       </w:r>
+      <w:proofErr w:type="spellStart"/>
       <w:proofErr w:type="gramStart"/>
       <w:r>
         <w:rPr>
@@ -2098,6 +2450,7 @@
         </w:rPr>
         <w:t>ratings.rating</w:t>
       </w:r>
+      <w:proofErr w:type="spellEnd"/>
       <w:proofErr w:type="gramEnd"/>
       <w:r>
         <w:rPr>
@@ -2169,6 +2522,7 @@
           <w:color w:val="000000"/>
           <w:sz w:val="28"/>
           <w:szCs w:val="28"/>
+          <w:lang w:val="ru-RU"/>
         </w:rPr>
       </w:pPr>
       <w:r>
@@ -2202,6 +2556,7 @@
         </w:rPr>
         <w:t xml:space="preserve">select </w:t>
       </w:r>
+      <w:proofErr w:type="spellStart"/>
       <w:proofErr w:type="gramStart"/>
       <w:r>
         <w:rPr>
@@ -2212,6 +2567,7 @@
         </w:rPr>
         <w:t>movies.moviename</w:t>
       </w:r>
+      <w:proofErr w:type="spellEnd"/>
       <w:proofErr w:type="gramEnd"/>
       <w:r>
         <w:rPr>
@@ -2220,7 +2576,67 @@
           <w:sz w:val="28"/>
           <w:szCs w:val="28"/>
         </w:rPr>
-        <w:t>, MIN(rating) from movies,ratings where movies.movieid = ratings.movieid;</w:t>
+        <w:t xml:space="preserve">, MIN(rating) from </w:t>
+      </w:r>
+      <w:proofErr w:type="spellStart"/>
+      <w:r>
+        <w:rPr>
+          <w:rFonts w:cs="Times New Roman"/>
+          <w:color w:val="000000"/>
+          <w:sz w:val="28"/>
+          <w:szCs w:val="28"/>
+        </w:rPr>
+        <w:t>movies,ratings</w:t>
+      </w:r>
+      <w:proofErr w:type="spellEnd"/>
+      <w:r>
+        <w:rPr>
+          <w:rFonts w:cs="Times New Roman"/>
+          <w:color w:val="000000"/>
+          <w:sz w:val="28"/>
+          <w:szCs w:val="28"/>
+        </w:rPr>
+        <w:t xml:space="preserve"> where </w:t>
+      </w:r>
+      <w:proofErr w:type="spellStart"/>
+      <w:r>
+        <w:rPr>
+          <w:rFonts w:cs="Times New Roman"/>
+          <w:color w:val="000000"/>
+          <w:sz w:val="28"/>
+          <w:szCs w:val="28"/>
+        </w:rPr>
+        <w:t>movies.movieid</w:t>
+      </w:r>
+      <w:proofErr w:type="spellEnd"/>
+      <w:r>
+        <w:rPr>
+          <w:rFonts w:cs="Times New Roman"/>
+          <w:color w:val="000000"/>
+          <w:sz w:val="28"/>
+          <w:szCs w:val="28"/>
+        </w:rPr>
+        <w:t xml:space="preserve"> = </w:t>
+      </w:r>
+      <w:proofErr w:type="spellStart"/>
+      <w:r>
+        <w:rPr>
+          <w:rFonts w:cs="Times New Roman"/>
+          <w:color w:val="000000"/>
+          <w:sz w:val="28"/>
+          <w:szCs w:val="28"/>
+        </w:rPr>
+        <w:t>ratings.movieid</w:t>
+      </w:r>
+      <w:proofErr w:type="spellEnd"/>
+      <w:r>
+        <w:rPr>
+          <w:rFonts w:cs="Times New Roman"/>
+          <w:color w:val="000000"/>
+          <w:sz w:val="28"/>
+          <w:szCs w:val="28"/>
+        </w:rPr>
+        <w:t>;</w:t>
       </w:r>
     </w:p>
     <w:p>
@@ -2277,6 +2693,356 @@
       <w:pPr>
         <w:rPr>
           <w:rFonts w:cs="Times New Roman"/>
+          <w:b/>
+          <w:bCs/>
+          <w:color w:val="000000"/>
+          <w:sz w:val="28"/>
+          <w:szCs w:val="28"/>
+          <w:lang w:val="ru-RU"/>
+        </w:rPr>
+      </w:pPr>
+      <w:r>
+        <w:rPr>
+          <w:rFonts w:cs="Times New Roman"/>
+          <w:b/>
+          <w:bCs/>
+          <w:color w:val="000000"/>
+          <w:sz w:val="28"/>
+          <w:szCs w:val="28"/>
+          <w:lang w:val="ru-RU"/>
+        </w:rPr>
+        <w:t>Выведем фильмы, которые имеют рейтинг, начинающийся на 9:</w:t>
+      </w:r>
+    </w:p>
+    <w:p>
+      <w:pPr>
+        <w:rPr>
+          <w:rFonts w:cs="Times New Roman"/>
+          <w:color w:val="000000"/>
+          <w:sz w:val="24"/>
+          <w:szCs w:val="24"/>
+          <w:lang w:val="ru-RU"/>
+        </w:rPr>
+      </w:pPr>
+      <w:proofErr w:type="spellStart"/>
+      <w:r>
+        <w:rPr>
+          <w:rFonts w:cs="Times New Roman"/>
+          <w:color w:val="000000"/>
+          <w:sz w:val="24"/>
+          <w:szCs w:val="24"/>
+          <w:lang w:val="ru-RU"/>
+        </w:rPr>
+        <w:t>select</w:t>
+      </w:r>
+      <w:proofErr w:type="spellEnd"/>
+      <w:r>
+        <w:rPr>
+          <w:rFonts w:cs="Times New Roman"/>
+          <w:color w:val="000000"/>
+          <w:sz w:val="24"/>
+          <w:szCs w:val="24"/>
+          <w:lang w:val="ru-RU"/>
+        </w:rPr>
+        <w:t xml:space="preserve"> </w:t>
+      </w:r>
+      <w:proofErr w:type="spellStart"/>
+      <w:r>
+        <w:rPr>
+          <w:rFonts w:cs="Times New Roman"/>
+          <w:color w:val="000000"/>
+          <w:sz w:val="24"/>
+          <w:szCs w:val="24"/>
+          <w:lang w:val="ru-RU"/>
+        </w:rPr>
+        <w:t>moviename</w:t>
+      </w:r>
+      <w:proofErr w:type="spellEnd"/>
+    </w:p>
+    <w:p>
+      <w:pPr>
+        <w:rPr>
+          <w:rFonts w:cs="Times New Roman"/>
+          <w:color w:val="000000"/>
+          <w:sz w:val="24"/>
+          <w:szCs w:val="24"/>
+          <w:lang w:val="ru-RU"/>
+        </w:rPr>
+      </w:pPr>
+      <w:proofErr w:type="spellStart"/>
+      <w:r>
+        <w:rPr>
+          <w:rFonts w:cs="Times New Roman"/>
+          <w:color w:val="000000"/>
+          <w:sz w:val="24"/>
+          <w:szCs w:val="24"/>
+          <w:lang w:val="ru-RU"/>
+        </w:rPr>
+        <w:t>from</w:t>
+      </w:r>
+      <w:proofErr w:type="spellEnd"/>
+      <w:r>
+        <w:rPr>
+          <w:rFonts w:cs="Times New Roman"/>
+          <w:color w:val="000000"/>
+          <w:sz w:val="24"/>
+          <w:szCs w:val="24"/>
+          <w:lang w:val="ru-RU"/>
+        </w:rPr>
+        <w:t xml:space="preserve"> </w:t>
+      </w:r>
+      <w:proofErr w:type="spellStart"/>
+      <w:r>
+        <w:rPr>
+          <w:rFonts w:cs="Times New Roman"/>
+          <w:color w:val="000000"/>
+          <w:sz w:val="24"/>
+          <w:szCs w:val="24"/>
+          <w:lang w:val="ru-RU"/>
+        </w:rPr>
+        <w:t>movies</w:t>
+      </w:r>
+      <w:proofErr w:type="spellEnd"/>
+    </w:p>
+    <w:p>
+      <w:pPr>
+        <w:rPr>
+          <w:rFonts w:cs="Times New Roman"/>
+          <w:color w:val="000000"/>
+          <w:sz w:val="24"/>
+          <w:szCs w:val="24"/>
+          <w:lang w:val="ru-RU"/>
+        </w:rPr>
+      </w:pPr>
+      <w:proofErr w:type="spellStart"/>
+      <w:r>
+        <w:rPr>
+          <w:rFonts w:cs="Times New Roman"/>
+          <w:color w:val="000000"/>
+          <w:sz w:val="24"/>
+          <w:szCs w:val="24"/>
+          <w:lang w:val="ru-RU"/>
+        </w:rPr>
+        <w:t>where</w:t>
+      </w:r>
+      <w:proofErr w:type="spellEnd"/>
+      <w:r>
+        <w:rPr>
+          <w:rFonts w:cs="Times New Roman"/>
+          <w:color w:val="000000"/>
+          <w:sz w:val="24"/>
+          <w:szCs w:val="24"/>
+          <w:lang w:val="ru-RU"/>
+        </w:rPr>
+        <w:t xml:space="preserve"> </w:t>
+      </w:r>
+      <w:proofErr w:type="spellStart"/>
+      <w:r>
+        <w:rPr>
+          <w:rFonts w:cs="Times New Roman"/>
+          <w:color w:val="000000"/>
+          <w:sz w:val="24"/>
+          <w:szCs w:val="24"/>
+          <w:lang w:val="ru-RU"/>
+        </w:rPr>
+        <w:t>movieid</w:t>
+      </w:r>
+      <w:proofErr w:type="spellEnd"/>
+      <w:r>
+        <w:rPr>
+          <w:rFonts w:cs="Times New Roman"/>
+          <w:color w:val="000000"/>
+          <w:sz w:val="24"/>
+          <w:szCs w:val="24"/>
+          <w:lang w:val="ru-RU"/>
+        </w:rPr>
+        <w:t xml:space="preserve"> </w:t>
+      </w:r>
+      <w:proofErr w:type="spellStart"/>
+      <w:r>
+        <w:rPr>
+          <w:rFonts w:cs="Times New Roman"/>
+          <w:color w:val="000000"/>
+          <w:sz w:val="24"/>
+          <w:szCs w:val="24"/>
+          <w:lang w:val="ru-RU"/>
+        </w:rPr>
+        <w:t>in</w:t>
+      </w:r>
+      <w:proofErr w:type="spellEnd"/>
+      <w:r>
+        <w:rPr>
+          <w:rFonts w:cs="Times New Roman"/>
+          <w:color w:val="000000"/>
+          <w:sz w:val="24"/>
+          <w:szCs w:val="24"/>
+          <w:lang w:val="ru-RU"/>
+        </w:rPr>
+        <w:t xml:space="preserve"> (</w:t>
+      </w:r>
+    </w:p>
+    <w:p>
+      <w:pPr>
+        <w:rPr>
+          <w:rFonts w:cs="Times New Roman"/>
+          <w:color w:val="000000"/>
+          <w:sz w:val="24"/>
+          <w:szCs w:val="24"/>
+          <w:lang w:val="ru-RU"/>
+        </w:rPr>
+      </w:pPr>
+      <w:proofErr w:type="spellStart"/>
+      <w:r>
+        <w:rPr>
+          <w:rFonts w:cs="Times New Roman"/>
+          <w:color w:val="000000"/>
+          <w:sz w:val="24"/>
+          <w:szCs w:val="24"/>
+          <w:lang w:val="ru-RU"/>
+        </w:rPr>
+        <w:t>select</w:t>
+      </w:r>
+      <w:proofErr w:type="spellEnd"/>
+      <w:r>
+        <w:rPr>
+          <w:rFonts w:cs="Times New Roman"/>
+          <w:color w:val="000000"/>
+          <w:sz w:val="24"/>
+          <w:szCs w:val="24"/>
+          <w:lang w:val="ru-RU"/>
+        </w:rPr>
+        <w:t xml:space="preserve"> </w:t>
+      </w:r>
+      <w:proofErr w:type="spellStart"/>
+      <w:r>
+        <w:rPr>
+          <w:rFonts w:cs="Times New Roman"/>
+          <w:color w:val="000000"/>
+          <w:sz w:val="24"/>
+          <w:szCs w:val="24"/>
+          <w:lang w:val="ru-RU"/>
+        </w:rPr>
+        <w:t>movieid</w:t>
+      </w:r>
+      <w:proofErr w:type="spellEnd"/>
+      <w:r>
+        <w:rPr>
+          <w:rFonts w:cs="Times New Roman"/>
+          <w:color w:val="000000"/>
+          <w:sz w:val="24"/>
+          <w:szCs w:val="24"/>
+          <w:lang w:val="ru-RU"/>
+        </w:rPr>
+        <w:t xml:space="preserve"> </w:t>
+      </w:r>
+      <w:proofErr w:type="spellStart"/>
+      <w:r>
+        <w:rPr>
+          <w:rFonts w:cs="Times New Roman"/>
+          <w:color w:val="000000"/>
+          <w:sz w:val="24"/>
+          <w:szCs w:val="24"/>
+          <w:lang w:val="ru-RU"/>
+        </w:rPr>
+        <w:t>from</w:t>
+      </w:r>
+      <w:proofErr w:type="spellEnd"/>
+      <w:r>
+        <w:rPr>
+          <w:rFonts w:cs="Times New Roman"/>
+          <w:color w:val="000000"/>
+          <w:sz w:val="24"/>
+          <w:szCs w:val="24"/>
+          <w:lang w:val="ru-RU"/>
+        </w:rPr>
+        <w:t xml:space="preserve"> </w:t>
+      </w:r>
+      <w:proofErr w:type="spellStart"/>
+      <w:r>
+        <w:rPr>
+          <w:rFonts w:cs="Times New Roman"/>
+          <w:color w:val="000000"/>
+          <w:sz w:val="24"/>
+          <w:szCs w:val="24"/>
+          <w:lang w:val="ru-RU"/>
+        </w:rPr>
+        <w:t>ratings</w:t>
+      </w:r>
+      <w:proofErr w:type="spellEnd"/>
+    </w:p>
+    <w:p>
+      <w:pPr>
+        <w:rPr>
+          <w:rFonts w:cs="Times New Roman"/>
+          <w:color w:val="000000"/>
+          <w:sz w:val="24"/>
+          <w:szCs w:val="24"/>
+        </w:rPr>
+      </w:pPr>
+      <w:r>
+        <w:rPr>
+          <w:rFonts w:cs="Times New Roman"/>
+          <w:color w:val="000000"/>
+          <w:sz w:val="24"/>
+          <w:szCs w:val="24"/>
+        </w:rPr>
+        <w:t>where rating like '9%');</w:t>
+      </w:r>
+    </w:p>
+    <w:p>
+      <w:pPr>
+        <w:rPr>
+          <w:rFonts w:cs="Times New Roman"/>
+          <w:color w:val="000000"/>
+          <w:sz w:val="24"/>
+          <w:szCs w:val="24"/>
+        </w:rPr>
+      </w:pPr>
+      <w:r>
+        <w:rPr>
+          <w:noProof/>
+        </w:rPr>
+        <w:drawing>
+          <wp:inline distT="0" distB="0" distL="0" distR="0" wp14:anchorId="07D39DBB" wp14:editId="5C56B8F8">
+            <wp:extent cx="1152525" cy="962025"/>
+            <wp:effectExtent l="0" t="0" r="9525" b="9525"/>
+            <wp:docPr id="11" name="Рисунок 11"/>
+            <wp:cNvGraphicFramePr>
+              <a:graphicFrameLocks xmlns:a="http://schemas.openxmlformats.org/drawingml/2006/main" noChangeAspect="1"/>
+            </wp:cNvGraphicFramePr>
+            <a:graphic xmlns:a="http://schemas.openxmlformats.org/drawingml/2006/main">
+              <a:graphicData uri="http://schemas.openxmlformats.org/drawingml/2006/picture">
+                <pic:pic xmlns:pic="http://schemas.openxmlformats.org/drawingml/2006/picture">
+                  <pic:nvPicPr>
+                    <pic:cNvPr id="1" name=""/>
+                    <pic:cNvPicPr/>
+                  </pic:nvPicPr>
+                  <pic:blipFill>
+                    <a:blip r:embed="rId16"/>
+                    <a:stretch>
+                      <a:fillRect/>
+                    </a:stretch>
+                  </pic:blipFill>
+                  <pic:spPr>
+                    <a:xfrm>
+                      <a:off x="0" y="0"/>
+                      <a:ext cx="1152525" cy="962025"/>
+                    </a:xfrm>
+                    <a:prstGeom prst="rect">
+                      <a:avLst/>
+                    </a:prstGeom>
+                  </pic:spPr>
+                </pic:pic>
+              </a:graphicData>
+            </a:graphic>
+          </wp:inline>
+        </w:drawing>
+      </w:r>
+    </w:p>
+    <w:p>
+      <w:pPr>
+        <w:rPr>
+          <w:rFonts w:cs="Times New Roman"/>
           <w:sz w:val="28"/>
           <w:szCs w:val="24"/>
           <w:lang w:val="ru-RU"/>
@@ -2385,6 +3151,15 @@
         </w:rPr>
         <w:t xml:space="preserve"> и применил их на практике. </w:t>
       </w:r>
+    </w:p>
+    <w:p>
+      <w:pPr>
+        <w:rPr>
+          <w:rFonts w:cs="Times New Roman"/>
+          <w:sz w:val="28"/>
+          <w:szCs w:val="24"/>
+        </w:rPr>
+      </w:pPr>
     </w:p>
     <w:sectPr>
       <w:pgSz w:w="11906" w:h="16838"/>

</xml_diff>